<commit_message>
Solucion de errores con el camp descripción
</commit_message>
<xml_diff>
--- a/sql/Tablas clases.docx
+++ b/sql/Tablas clases.docx
@@ -3137,9 +3137,6 @@
         </w:tc>
       </w:tr>
       <w:tr>
-        <w:trPr>
-          <w:trHeight w:val="50"/>
-        </w:trPr>
         <w:tc>
           <w:tcPr>
             <w:tcW w:w="1849" w:type="dxa"/>
@@ -3157,7 +3154,7 @@
                 <w:sz w:val="20"/>
                 <w:szCs w:val="20"/>
               </w:rPr>
-              <w:t>Duración</w:t>
+              <w:t>Descripción</w:t>
             </w:r>
           </w:p>
         </w:tc>
@@ -3178,7 +3175,7 @@
                 <w:sz w:val="20"/>
                 <w:szCs w:val="20"/>
               </w:rPr>
-              <w:t>Duración del evento</w:t>
+              <w:t xml:space="preserve">Descripción del evento </w:t>
             </w:r>
           </w:p>
         </w:tc>
@@ -3194,12 +3191,37 @@
                 <w:szCs w:val="20"/>
               </w:rPr>
             </w:pPr>
-            <w:r>
-              <w:rPr>
-                <w:sz w:val="20"/>
-                <w:szCs w:val="20"/>
-              </w:rPr>
-              <w:t>INT</w:t>
+            <w:proofErr w:type="spellStart"/>
+            <w:proofErr w:type="gramStart"/>
+            <w:r>
+              <w:rPr>
+                <w:sz w:val="20"/>
+                <w:szCs w:val="20"/>
+              </w:rPr>
+              <w:t>Varchar</w:t>
+            </w:r>
+            <w:proofErr w:type="spellEnd"/>
+            <w:r>
+              <w:rPr>
+                <w:sz w:val="20"/>
+                <w:szCs w:val="20"/>
+              </w:rPr>
+              <w:t>(</w:t>
+            </w:r>
+            <w:proofErr w:type="gramEnd"/>
+            <w:r>
+              <w:rPr>
+                <w:sz w:val="20"/>
+                <w:szCs w:val="20"/>
+              </w:rPr>
+              <w:t>100</w:t>
+            </w:r>
+            <w:r>
+              <w:rPr>
+                <w:sz w:val="20"/>
+                <w:szCs w:val="20"/>
+              </w:rPr>
+              <w:t>)</w:t>
             </w:r>
           </w:p>
         </w:tc>
@@ -3215,15 +3237,13 @@
                 <w:szCs w:val="20"/>
               </w:rPr>
             </w:pPr>
-            <w:proofErr w:type="spellStart"/>
-            <w:r>
-              <w:rPr>
-                <w:sz w:val="20"/>
-                <w:szCs w:val="20"/>
-              </w:rPr>
-              <w:t>Num</w:t>
-            </w:r>
-            <w:proofErr w:type="spellEnd"/>
+            <w:r>
+              <w:rPr>
+                <w:sz w:val="20"/>
+                <w:szCs w:val="20"/>
+              </w:rPr>
+              <w:t>Alf</w:t>
+            </w:r>
           </w:p>
         </w:tc>
         <w:tc>
@@ -3243,7 +3263,7 @@
                 <w:sz w:val="20"/>
                 <w:szCs w:val="20"/>
               </w:rPr>
-              <w:t>No</w:t>
+              <w:t>Si</w:t>
             </w:r>
           </w:p>
         </w:tc>
@@ -3285,15 +3305,13 @@
                 <w:szCs w:val="20"/>
               </w:rPr>
             </w:pPr>
-            <w:proofErr w:type="spellStart"/>
-            <w:r>
-              <w:rPr>
-                <w:sz w:val="20"/>
-                <w:szCs w:val="20"/>
-              </w:rPr>
-              <w:t>AforoMax</w:t>
-            </w:r>
-            <w:proofErr w:type="spellEnd"/>
+            <w:r>
+              <w:rPr>
+                <w:sz w:val="20"/>
+                <w:szCs w:val="20"/>
+              </w:rPr>
+              <w:t>Duración</w:t>
+            </w:r>
           </w:p>
         </w:tc>
         <w:tc>
@@ -3313,7 +3331,7 @@
                 <w:sz w:val="20"/>
                 <w:szCs w:val="20"/>
               </w:rPr>
-              <w:t>Aforo máximo del evento</w:t>
+              <w:t>Duración del evento</w:t>
             </w:r>
           </w:p>
         </w:tc>
@@ -3420,13 +3438,15 @@
                 <w:szCs w:val="20"/>
               </w:rPr>
             </w:pPr>
-            <w:r>
-              <w:rPr>
-                <w:sz w:val="20"/>
-                <w:szCs w:val="20"/>
-              </w:rPr>
-              <w:t>Estado</w:t>
-            </w:r>
+            <w:proofErr w:type="spellStart"/>
+            <w:r>
+              <w:rPr>
+                <w:sz w:val="20"/>
+                <w:szCs w:val="20"/>
+              </w:rPr>
+              <w:t>AforoMax</w:t>
+            </w:r>
+            <w:proofErr w:type="spellEnd"/>
           </w:p>
         </w:tc>
         <w:tc>
@@ -3446,7 +3466,7 @@
                 <w:sz w:val="20"/>
                 <w:szCs w:val="20"/>
               </w:rPr>
-              <w:t>Si ha sido cancelado o no</w:t>
+              <w:t>Aforo máximo del evento</w:t>
             </w:r>
           </w:p>
         </w:tc>
@@ -3467,7 +3487,7 @@
                 <w:sz w:val="20"/>
                 <w:szCs w:val="20"/>
               </w:rPr>
-              <w:t>ENUM</w:t>
+              <w:t>INT</w:t>
             </w:r>
           </w:p>
         </w:tc>
@@ -3483,13 +3503,15 @@
                 <w:szCs w:val="20"/>
               </w:rPr>
             </w:pPr>
-            <w:r>
-              <w:rPr>
-                <w:sz w:val="20"/>
-                <w:szCs w:val="20"/>
-              </w:rPr>
-              <w:t>Otro</w:t>
-            </w:r>
+            <w:proofErr w:type="spellStart"/>
+            <w:r>
+              <w:rPr>
+                <w:sz w:val="20"/>
+                <w:szCs w:val="20"/>
+              </w:rPr>
+              <w:t>Num</w:t>
+            </w:r>
+            <w:proofErr w:type="spellEnd"/>
           </w:p>
         </w:tc>
         <w:tc>
@@ -3551,24 +3573,13 @@
                 <w:szCs w:val="20"/>
               </w:rPr>
             </w:pPr>
-            <w:proofErr w:type="spellStart"/>
-            <w:r>
-              <w:rPr>
-                <w:sz w:val="20"/>
-                <w:szCs w:val="20"/>
-              </w:rPr>
-              <w:t>ID_Organizador</w:t>
-            </w:r>
-            <w:proofErr w:type="spellEnd"/>
-          </w:p>
-          <w:p>
-            <w:pPr>
-              <w:jc w:val="center"/>
-              <w:rPr>
-                <w:sz w:val="20"/>
-                <w:szCs w:val="20"/>
-              </w:rPr>
-            </w:pPr>
+            <w:r>
+              <w:rPr>
+                <w:sz w:val="20"/>
+                <w:szCs w:val="20"/>
+              </w:rPr>
+              <w:t>Estado</w:t>
+            </w:r>
           </w:p>
         </w:tc>
         <w:tc>
@@ -3588,7 +3599,7 @@
                 <w:sz w:val="20"/>
                 <w:szCs w:val="20"/>
               </w:rPr>
-              <w:t>Organizador asignado</w:t>
+              <w:t>Si ha sido cancelado o no</w:t>
             </w:r>
           </w:p>
         </w:tc>
@@ -3609,7 +3620,7 @@
                 <w:sz w:val="20"/>
                 <w:szCs w:val="20"/>
               </w:rPr>
-              <w:t>INT</w:t>
+              <w:t>ENUM</w:t>
             </w:r>
           </w:p>
         </w:tc>
@@ -3625,15 +3636,13 @@
                 <w:szCs w:val="20"/>
               </w:rPr>
             </w:pPr>
-            <w:proofErr w:type="spellStart"/>
-            <w:r>
-              <w:rPr>
-                <w:sz w:val="20"/>
-                <w:szCs w:val="20"/>
-              </w:rPr>
-              <w:t>Num</w:t>
-            </w:r>
-            <w:proofErr w:type="spellEnd"/>
+            <w:r>
+              <w:rPr>
+                <w:sz w:val="20"/>
+                <w:szCs w:val="20"/>
+              </w:rPr>
+              <w:t>Otro</w:t>
+            </w:r>
           </w:p>
         </w:tc>
         <w:tc>
@@ -3701,7 +3710,7 @@
                 <w:sz w:val="20"/>
                 <w:szCs w:val="20"/>
               </w:rPr>
-              <w:t>ID_Ubicación</w:t>
+              <w:t>ID_Organizador</w:t>
             </w:r>
             <w:proofErr w:type="spellEnd"/>
           </w:p>
@@ -3732,23 +3741,7 @@
                 <w:sz w:val="20"/>
                 <w:szCs w:val="20"/>
               </w:rPr>
-              <w:t>Ubicación</w:t>
-            </w:r>
-          </w:p>
-          <w:p>
-            <w:pPr>
-              <w:jc w:val="center"/>
-              <w:rPr>
-                <w:sz w:val="20"/>
-                <w:szCs w:val="20"/>
-              </w:rPr>
-            </w:pPr>
-            <w:r>
-              <w:rPr>
-                <w:sz w:val="20"/>
-                <w:szCs w:val="20"/>
-              </w:rPr>
-              <w:t>asignada</w:t>
+              <w:t>Organizador asignado</w:t>
             </w:r>
           </w:p>
         </w:tc>
@@ -3861,6 +3854,166 @@
                 <w:sz w:val="20"/>
                 <w:szCs w:val="20"/>
               </w:rPr>
+              <w:t>ID_Ubicación</w:t>
+            </w:r>
+            <w:proofErr w:type="spellEnd"/>
+          </w:p>
+          <w:p>
+            <w:pPr>
+              <w:jc w:val="center"/>
+              <w:rPr>
+                <w:sz w:val="20"/>
+                <w:szCs w:val="20"/>
+              </w:rPr>
+            </w:pPr>
+          </w:p>
+        </w:tc>
+        <w:tc>
+          <w:tcPr>
+            <w:tcW w:w="1316" w:type="dxa"/>
+          </w:tcPr>
+          <w:p>
+            <w:pPr>
+              <w:jc w:val="center"/>
+              <w:rPr>
+                <w:sz w:val="20"/>
+                <w:szCs w:val="20"/>
+              </w:rPr>
+            </w:pPr>
+            <w:r>
+              <w:rPr>
+                <w:sz w:val="20"/>
+                <w:szCs w:val="20"/>
+              </w:rPr>
+              <w:t>Ubicación</w:t>
+            </w:r>
+          </w:p>
+          <w:p>
+            <w:pPr>
+              <w:jc w:val="center"/>
+              <w:rPr>
+                <w:sz w:val="20"/>
+                <w:szCs w:val="20"/>
+              </w:rPr>
+            </w:pPr>
+            <w:r>
+              <w:rPr>
+                <w:sz w:val="20"/>
+                <w:szCs w:val="20"/>
+              </w:rPr>
+              <w:t>asignada</w:t>
+            </w:r>
+          </w:p>
+        </w:tc>
+        <w:tc>
+          <w:tcPr>
+            <w:tcW w:w="1320" w:type="dxa"/>
+          </w:tcPr>
+          <w:p>
+            <w:pPr>
+              <w:jc w:val="center"/>
+              <w:rPr>
+                <w:sz w:val="20"/>
+                <w:szCs w:val="20"/>
+              </w:rPr>
+            </w:pPr>
+            <w:r>
+              <w:rPr>
+                <w:sz w:val="20"/>
+                <w:szCs w:val="20"/>
+              </w:rPr>
+              <w:t>INT</w:t>
+            </w:r>
+          </w:p>
+        </w:tc>
+        <w:tc>
+          <w:tcPr>
+            <w:tcW w:w="1179" w:type="dxa"/>
+          </w:tcPr>
+          <w:p>
+            <w:pPr>
+              <w:jc w:val="center"/>
+              <w:rPr>
+                <w:sz w:val="20"/>
+                <w:szCs w:val="20"/>
+              </w:rPr>
+            </w:pPr>
+            <w:proofErr w:type="spellStart"/>
+            <w:r>
+              <w:rPr>
+                <w:sz w:val="20"/>
+                <w:szCs w:val="20"/>
+              </w:rPr>
+              <w:t>Num</w:t>
+            </w:r>
+            <w:proofErr w:type="spellEnd"/>
+          </w:p>
+        </w:tc>
+        <w:tc>
+          <w:tcPr>
+            <w:tcW w:w="1208" w:type="dxa"/>
+          </w:tcPr>
+          <w:p>
+            <w:pPr>
+              <w:jc w:val="center"/>
+              <w:rPr>
+                <w:sz w:val="20"/>
+                <w:szCs w:val="20"/>
+              </w:rPr>
+            </w:pPr>
+            <w:r>
+              <w:rPr>
+                <w:sz w:val="20"/>
+                <w:szCs w:val="20"/>
+              </w:rPr>
+              <w:t>No</w:t>
+            </w:r>
+          </w:p>
+        </w:tc>
+        <w:tc>
+          <w:tcPr>
+            <w:tcW w:w="1292" w:type="dxa"/>
+          </w:tcPr>
+          <w:p>
+            <w:pPr>
+              <w:jc w:val="center"/>
+              <w:rPr>
+                <w:sz w:val="20"/>
+                <w:szCs w:val="20"/>
+              </w:rPr>
+            </w:pPr>
+            <w:r>
+              <w:rPr>
+                <w:sz w:val="20"/>
+                <w:szCs w:val="20"/>
+              </w:rPr>
+              <w:t>Si</w:t>
+            </w:r>
+          </w:p>
+        </w:tc>
+      </w:tr>
+      <w:tr>
+        <w:trPr>
+          <w:trHeight w:val="50"/>
+        </w:trPr>
+        <w:tc>
+          <w:tcPr>
+            <w:tcW w:w="1849" w:type="dxa"/>
+          </w:tcPr>
+          <w:p>
+            <w:pPr>
+              <w:jc w:val="center"/>
+              <w:rPr>
+                <w:sz w:val="20"/>
+                <w:szCs w:val="20"/>
+              </w:rPr>
+            </w:pPr>
+            <w:proofErr w:type="spellStart"/>
+            <w:r>
+              <w:rPr>
+                <w:sz w:val="20"/>
+                <w:szCs w:val="20"/>
+              </w:rPr>
               <w:t>Nombre_Categoría</w:t>
             </w:r>
             <w:proofErr w:type="spellEnd"/>
@@ -4010,7 +4163,7 @@
     <w:tbl>
       <w:tblPr>
         <w:tblStyle w:val="Tablaconcuadrcula"/>
-        <w:tblpPr w:leftFromText="141" w:rightFromText="141" w:vertAnchor="page" w:horzAnchor="margin" w:tblpY="5961"/>
+        <w:tblpPr w:leftFromText="141" w:rightFromText="141" w:vertAnchor="page" w:horzAnchor="margin" w:tblpY="6681"/>
         <w:tblW w:w="0" w:type="auto"/>
         <w:tblLook w:val="04A0" w:firstRow="1" w:lastRow="0" w:firstColumn="1" w:lastColumn="0" w:noHBand="0" w:noVBand="1"/>
       </w:tblPr>
@@ -4648,7 +4801,7 @@
     <w:tbl>
       <w:tblPr>
         <w:tblStyle w:val="Tablaconcuadrcula"/>
-        <w:tblpPr w:leftFromText="141" w:rightFromText="141" w:vertAnchor="page" w:horzAnchor="margin" w:tblpY="8521"/>
+        <w:tblpPr w:leftFromText="141" w:rightFromText="141" w:vertAnchor="page" w:horzAnchor="margin" w:tblpY="9301"/>
         <w:tblW w:w="0" w:type="auto"/>
         <w:tblLook w:val="04A0" w:firstRow="1" w:lastRow="0" w:firstColumn="1" w:lastColumn="0" w:noHBand="0" w:noVBand="1"/>
       </w:tblPr>
@@ -5083,492 +5236,6 @@
         </w:tc>
       </w:tr>
     </w:tbl>
-    <w:p>
-      <w:pPr>
-        <w:rPr>
-          <w:b/>
-          <w:bCs/>
-          <w:sz w:val="36"/>
-          <w:szCs w:val="36"/>
-        </w:rPr>
-      </w:pPr>
-    </w:p>
-    <w:p>
-      <w:pPr>
-        <w:rPr>
-          <w:b/>
-          <w:bCs/>
-          <w:sz w:val="36"/>
-          <w:szCs w:val="36"/>
-        </w:rPr>
-      </w:pPr>
-    </w:p>
-    <w:tbl>
-      <w:tblPr>
-        <w:tblStyle w:val="Tablaconcuadrcula"/>
-        <w:tblpPr w:leftFromText="141" w:rightFromText="141" w:vertAnchor="page" w:horzAnchor="margin" w:tblpY="10361"/>
-        <w:tblW w:w="0" w:type="auto"/>
-        <w:tblLook w:val="04A0" w:firstRow="1" w:lastRow="0" w:firstColumn="1" w:lastColumn="0" w:noHBand="0" w:noVBand="1"/>
-      </w:tblPr>
-      <w:tblGrid>
-        <w:gridCol w:w="1259"/>
-        <w:gridCol w:w="1316"/>
-        <w:gridCol w:w="1320"/>
-        <w:gridCol w:w="1179"/>
-        <w:gridCol w:w="1208"/>
-        <w:gridCol w:w="1292"/>
-      </w:tblGrid>
-      <w:tr>
-        <w:tc>
-          <w:tcPr>
-            <w:tcW w:w="7574" w:type="dxa"/>
-            <w:gridSpan w:val="6"/>
-          </w:tcPr>
-          <w:p>
-            <w:pPr>
-              <w:jc w:val="center"/>
-              <w:rPr>
-                <w:sz w:val="20"/>
-                <w:szCs w:val="20"/>
-              </w:rPr>
-            </w:pPr>
-            <w:r>
-              <w:rPr>
-                <w:sz w:val="20"/>
-                <w:szCs w:val="20"/>
-              </w:rPr>
-              <w:t xml:space="preserve">Entidad: </w:t>
-            </w:r>
-            <w:r>
-              <w:rPr>
-                <w:sz w:val="20"/>
-                <w:szCs w:val="20"/>
-              </w:rPr>
-              <w:t>Online</w:t>
-            </w:r>
-          </w:p>
-        </w:tc>
-      </w:tr>
-      <w:tr>
-        <w:tc>
-          <w:tcPr>
-            <w:tcW w:w="1259" w:type="dxa"/>
-          </w:tcPr>
-          <w:p>
-            <w:pPr>
-              <w:rPr>
-                <w:sz w:val="20"/>
-                <w:szCs w:val="20"/>
-              </w:rPr>
-            </w:pPr>
-            <w:r>
-              <w:rPr>
-                <w:sz w:val="20"/>
-                <w:szCs w:val="20"/>
-              </w:rPr>
-              <w:t>Atributo:</w:t>
-            </w:r>
-          </w:p>
-        </w:tc>
-        <w:tc>
-          <w:tcPr>
-            <w:tcW w:w="1316" w:type="dxa"/>
-          </w:tcPr>
-          <w:p>
-            <w:pPr>
-              <w:rPr>
-                <w:sz w:val="20"/>
-                <w:szCs w:val="20"/>
-              </w:rPr>
-            </w:pPr>
-            <w:r>
-              <w:rPr>
-                <w:sz w:val="20"/>
-                <w:szCs w:val="20"/>
-              </w:rPr>
-              <w:t>Descripción:</w:t>
-            </w:r>
-          </w:p>
-        </w:tc>
-        <w:tc>
-          <w:tcPr>
-            <w:tcW w:w="1320" w:type="dxa"/>
-          </w:tcPr>
-          <w:p>
-            <w:pPr>
-              <w:rPr>
-                <w:sz w:val="20"/>
-                <w:szCs w:val="20"/>
-              </w:rPr>
-            </w:pPr>
-            <w:r>
-              <w:rPr>
-                <w:sz w:val="20"/>
-                <w:szCs w:val="20"/>
-              </w:rPr>
-              <w:t>Dominio:</w:t>
-            </w:r>
-          </w:p>
-        </w:tc>
-        <w:tc>
-          <w:tcPr>
-            <w:tcW w:w="1179" w:type="dxa"/>
-          </w:tcPr>
-          <w:p>
-            <w:pPr>
-              <w:rPr>
-                <w:sz w:val="20"/>
-                <w:szCs w:val="20"/>
-              </w:rPr>
-            </w:pPr>
-            <w:r>
-              <w:rPr>
-                <w:sz w:val="20"/>
-                <w:szCs w:val="20"/>
-              </w:rPr>
-              <w:t>Tipo:</w:t>
-            </w:r>
-          </w:p>
-        </w:tc>
-        <w:tc>
-          <w:tcPr>
-            <w:tcW w:w="1208" w:type="dxa"/>
-          </w:tcPr>
-          <w:p>
-            <w:pPr>
-              <w:rPr>
-                <w:sz w:val="20"/>
-                <w:szCs w:val="20"/>
-              </w:rPr>
-            </w:pPr>
-            <w:proofErr w:type="gramStart"/>
-            <w:r>
-              <w:rPr>
-                <w:sz w:val="20"/>
-                <w:szCs w:val="20"/>
-              </w:rPr>
-              <w:t>Opcional?</w:t>
-            </w:r>
-            <w:proofErr w:type="gramEnd"/>
-          </w:p>
-        </w:tc>
-        <w:tc>
-          <w:tcPr>
-            <w:tcW w:w="1292" w:type="dxa"/>
-          </w:tcPr>
-          <w:p>
-            <w:pPr>
-              <w:rPr>
-                <w:sz w:val="20"/>
-                <w:szCs w:val="20"/>
-              </w:rPr>
-            </w:pPr>
-            <w:proofErr w:type="spellStart"/>
-            <w:r>
-              <w:rPr>
-                <w:sz w:val="20"/>
-                <w:szCs w:val="20"/>
-              </w:rPr>
-              <w:t>Univaluado</w:t>
-            </w:r>
-            <w:proofErr w:type="spellEnd"/>
-            <w:r>
-              <w:rPr>
-                <w:sz w:val="20"/>
-                <w:szCs w:val="20"/>
-              </w:rPr>
-              <w:t>?</w:t>
-            </w:r>
-          </w:p>
-        </w:tc>
-      </w:tr>
-      <w:tr>
-        <w:tc>
-          <w:tcPr>
-            <w:tcW w:w="1259" w:type="dxa"/>
-          </w:tcPr>
-          <w:p>
-            <w:pPr>
-              <w:jc w:val="center"/>
-              <w:rPr>
-                <w:sz w:val="20"/>
-                <w:szCs w:val="20"/>
-              </w:rPr>
-            </w:pPr>
-            <w:r>
-              <w:rPr>
-                <w:sz w:val="20"/>
-                <w:szCs w:val="20"/>
-              </w:rPr>
-              <w:t>ID</w:t>
-            </w:r>
-          </w:p>
-        </w:tc>
-        <w:tc>
-          <w:tcPr>
-            <w:tcW w:w="1316" w:type="dxa"/>
-          </w:tcPr>
-          <w:p>
-            <w:pPr>
-              <w:jc w:val="center"/>
-              <w:rPr>
-                <w:sz w:val="20"/>
-                <w:szCs w:val="20"/>
-              </w:rPr>
-            </w:pPr>
-            <w:r>
-              <w:rPr>
-                <w:sz w:val="20"/>
-                <w:szCs w:val="20"/>
-              </w:rPr>
-              <w:t>Identificador de la ubicación</w:t>
-            </w:r>
-          </w:p>
-        </w:tc>
-        <w:tc>
-          <w:tcPr>
-            <w:tcW w:w="1320" w:type="dxa"/>
-          </w:tcPr>
-          <w:p>
-            <w:pPr>
-              <w:jc w:val="center"/>
-              <w:rPr>
-                <w:sz w:val="20"/>
-                <w:szCs w:val="20"/>
-              </w:rPr>
-            </w:pPr>
-            <w:r>
-              <w:rPr>
-                <w:sz w:val="20"/>
-                <w:szCs w:val="20"/>
-              </w:rPr>
-              <w:t>INT</w:t>
-            </w:r>
-          </w:p>
-        </w:tc>
-        <w:tc>
-          <w:tcPr>
-            <w:tcW w:w="1179" w:type="dxa"/>
-          </w:tcPr>
-          <w:p>
-            <w:pPr>
-              <w:jc w:val="center"/>
-              <w:rPr>
-                <w:sz w:val="20"/>
-                <w:szCs w:val="20"/>
-              </w:rPr>
-            </w:pPr>
-            <w:proofErr w:type="spellStart"/>
-            <w:r>
-              <w:rPr>
-                <w:sz w:val="20"/>
-                <w:szCs w:val="20"/>
-              </w:rPr>
-              <w:t>Num</w:t>
-            </w:r>
-            <w:proofErr w:type="spellEnd"/>
-          </w:p>
-        </w:tc>
-        <w:tc>
-          <w:tcPr>
-            <w:tcW w:w="1208" w:type="dxa"/>
-          </w:tcPr>
-          <w:p>
-            <w:pPr>
-              <w:jc w:val="center"/>
-              <w:rPr>
-                <w:sz w:val="20"/>
-                <w:szCs w:val="20"/>
-              </w:rPr>
-            </w:pPr>
-            <w:r>
-              <w:rPr>
-                <w:sz w:val="20"/>
-                <w:szCs w:val="20"/>
-              </w:rPr>
-              <w:t>No</w:t>
-            </w:r>
-          </w:p>
-        </w:tc>
-        <w:tc>
-          <w:tcPr>
-            <w:tcW w:w="1292" w:type="dxa"/>
-          </w:tcPr>
-          <w:p>
-            <w:pPr>
-              <w:jc w:val="center"/>
-              <w:rPr>
-                <w:sz w:val="20"/>
-                <w:szCs w:val="20"/>
-              </w:rPr>
-            </w:pPr>
-            <w:r>
-              <w:rPr>
-                <w:sz w:val="20"/>
-                <w:szCs w:val="20"/>
-              </w:rPr>
-              <w:t>Si</w:t>
-            </w:r>
-          </w:p>
-        </w:tc>
-      </w:tr>
-      <w:tr>
-        <w:tc>
-          <w:tcPr>
-            <w:tcW w:w="1259" w:type="dxa"/>
-          </w:tcPr>
-          <w:p>
-            <w:pPr>
-              <w:jc w:val="center"/>
-              <w:rPr>
-                <w:sz w:val="20"/>
-                <w:szCs w:val="20"/>
-              </w:rPr>
-            </w:pPr>
-            <w:r>
-              <w:rPr>
-                <w:sz w:val="20"/>
-                <w:szCs w:val="20"/>
-              </w:rPr>
-              <w:t>Enlace</w:t>
-            </w:r>
-          </w:p>
-        </w:tc>
-        <w:tc>
-          <w:tcPr>
-            <w:tcW w:w="1316" w:type="dxa"/>
-          </w:tcPr>
-          <w:p>
-            <w:pPr>
-              <w:jc w:val="center"/>
-              <w:rPr>
-                <w:sz w:val="20"/>
-                <w:szCs w:val="20"/>
-              </w:rPr>
-            </w:pPr>
-            <w:r>
-              <w:rPr>
-                <w:sz w:val="20"/>
-                <w:szCs w:val="20"/>
-              </w:rPr>
-              <w:t>Enlace al evento</w:t>
-            </w:r>
-          </w:p>
-        </w:tc>
-        <w:tc>
-          <w:tcPr>
-            <w:tcW w:w="1320" w:type="dxa"/>
-          </w:tcPr>
-          <w:p>
-            <w:pPr>
-              <w:jc w:val="center"/>
-              <w:rPr>
-                <w:sz w:val="20"/>
-                <w:szCs w:val="20"/>
-              </w:rPr>
-            </w:pPr>
-            <w:proofErr w:type="spellStart"/>
-            <w:proofErr w:type="gramStart"/>
-            <w:r>
-              <w:rPr>
-                <w:sz w:val="20"/>
-                <w:szCs w:val="20"/>
-              </w:rPr>
-              <w:t>Varchar</w:t>
-            </w:r>
-            <w:proofErr w:type="spellEnd"/>
-            <w:r>
-              <w:rPr>
-                <w:sz w:val="20"/>
-                <w:szCs w:val="20"/>
-              </w:rPr>
-              <w:t>(</w:t>
-            </w:r>
-            <w:proofErr w:type="gramEnd"/>
-            <w:r>
-              <w:rPr>
-                <w:sz w:val="20"/>
-                <w:szCs w:val="20"/>
-              </w:rPr>
-              <w:t>100)</w:t>
-            </w:r>
-          </w:p>
-        </w:tc>
-        <w:tc>
-          <w:tcPr>
-            <w:tcW w:w="1179" w:type="dxa"/>
-          </w:tcPr>
-          <w:p>
-            <w:pPr>
-              <w:jc w:val="center"/>
-              <w:rPr>
-                <w:sz w:val="20"/>
-                <w:szCs w:val="20"/>
-              </w:rPr>
-            </w:pPr>
-            <w:r>
-              <w:rPr>
-                <w:sz w:val="20"/>
-                <w:szCs w:val="20"/>
-              </w:rPr>
-              <w:t>Alf</w:t>
-            </w:r>
-          </w:p>
-        </w:tc>
-        <w:tc>
-          <w:tcPr>
-            <w:tcW w:w="1208" w:type="dxa"/>
-          </w:tcPr>
-          <w:p>
-            <w:pPr>
-              <w:jc w:val="center"/>
-              <w:rPr>
-                <w:sz w:val="20"/>
-                <w:szCs w:val="20"/>
-              </w:rPr>
-            </w:pPr>
-            <w:r>
-              <w:rPr>
-                <w:sz w:val="20"/>
-                <w:szCs w:val="20"/>
-              </w:rPr>
-              <w:t>No</w:t>
-            </w:r>
-          </w:p>
-        </w:tc>
-        <w:tc>
-          <w:tcPr>
-            <w:tcW w:w="1292" w:type="dxa"/>
-          </w:tcPr>
-          <w:p>
-            <w:pPr>
-              <w:jc w:val="center"/>
-              <w:rPr>
-                <w:sz w:val="20"/>
-                <w:szCs w:val="20"/>
-              </w:rPr>
-            </w:pPr>
-            <w:r>
-              <w:rPr>
-                <w:sz w:val="20"/>
-                <w:szCs w:val="20"/>
-              </w:rPr>
-              <w:t>Si</w:t>
-            </w:r>
-          </w:p>
-        </w:tc>
-      </w:tr>
-    </w:tbl>
-    <w:p>
-      <w:pPr>
-        <w:rPr>
-          <w:b/>
-          <w:bCs/>
-          <w:sz w:val="36"/>
-          <w:szCs w:val="36"/>
-        </w:rPr>
-      </w:pPr>
-    </w:p>
     <w:p>
       <w:pPr>
         <w:rPr>
@@ -5602,7 +5269,7 @@
     <w:tbl>
       <w:tblPr>
         <w:tblStyle w:val="Tablaconcuadrcula"/>
-        <w:tblpPr w:leftFromText="141" w:rightFromText="141" w:vertAnchor="page" w:horzAnchor="margin" w:tblpY="12461"/>
+        <w:tblpPr w:leftFromText="141" w:rightFromText="141" w:vertAnchor="page" w:horzAnchor="margin" w:tblpY="11191"/>
         <w:tblW w:w="0" w:type="auto"/>
         <w:tblLook w:val="04A0" w:firstRow="1" w:lastRow="0" w:firstColumn="1" w:lastColumn="0" w:noHBand="0" w:noVBand="1"/>
       </w:tblPr>
@@ -5640,7 +5307,7 @@
                 <w:sz w:val="20"/>
                 <w:szCs w:val="20"/>
               </w:rPr>
-              <w:t>Presencial</w:t>
+              <w:t>Online</w:t>
             </w:r>
           </w:p>
         </w:tc>
@@ -5926,6 +5593,492 @@
                 <w:sz w:val="20"/>
                 <w:szCs w:val="20"/>
               </w:rPr>
+              <w:t>Enlace</w:t>
+            </w:r>
+          </w:p>
+        </w:tc>
+        <w:tc>
+          <w:tcPr>
+            <w:tcW w:w="1316" w:type="dxa"/>
+          </w:tcPr>
+          <w:p>
+            <w:pPr>
+              <w:jc w:val="center"/>
+              <w:rPr>
+                <w:sz w:val="20"/>
+                <w:szCs w:val="20"/>
+              </w:rPr>
+            </w:pPr>
+            <w:r>
+              <w:rPr>
+                <w:sz w:val="20"/>
+                <w:szCs w:val="20"/>
+              </w:rPr>
+              <w:t>Enlace al evento</w:t>
+            </w:r>
+          </w:p>
+        </w:tc>
+        <w:tc>
+          <w:tcPr>
+            <w:tcW w:w="1320" w:type="dxa"/>
+          </w:tcPr>
+          <w:p>
+            <w:pPr>
+              <w:jc w:val="center"/>
+              <w:rPr>
+                <w:sz w:val="20"/>
+                <w:szCs w:val="20"/>
+              </w:rPr>
+            </w:pPr>
+            <w:proofErr w:type="spellStart"/>
+            <w:proofErr w:type="gramStart"/>
+            <w:r>
+              <w:rPr>
+                <w:sz w:val="20"/>
+                <w:szCs w:val="20"/>
+              </w:rPr>
+              <w:t>Varchar</w:t>
+            </w:r>
+            <w:proofErr w:type="spellEnd"/>
+            <w:r>
+              <w:rPr>
+                <w:sz w:val="20"/>
+                <w:szCs w:val="20"/>
+              </w:rPr>
+              <w:t>(</w:t>
+            </w:r>
+            <w:proofErr w:type="gramEnd"/>
+            <w:r>
+              <w:rPr>
+                <w:sz w:val="20"/>
+                <w:szCs w:val="20"/>
+              </w:rPr>
+              <w:t>100)</w:t>
+            </w:r>
+          </w:p>
+        </w:tc>
+        <w:tc>
+          <w:tcPr>
+            <w:tcW w:w="1179" w:type="dxa"/>
+          </w:tcPr>
+          <w:p>
+            <w:pPr>
+              <w:jc w:val="center"/>
+              <w:rPr>
+                <w:sz w:val="20"/>
+                <w:szCs w:val="20"/>
+              </w:rPr>
+            </w:pPr>
+            <w:r>
+              <w:rPr>
+                <w:sz w:val="20"/>
+                <w:szCs w:val="20"/>
+              </w:rPr>
+              <w:t>Alf</w:t>
+            </w:r>
+          </w:p>
+        </w:tc>
+        <w:tc>
+          <w:tcPr>
+            <w:tcW w:w="1208" w:type="dxa"/>
+          </w:tcPr>
+          <w:p>
+            <w:pPr>
+              <w:jc w:val="center"/>
+              <w:rPr>
+                <w:sz w:val="20"/>
+                <w:szCs w:val="20"/>
+              </w:rPr>
+            </w:pPr>
+            <w:r>
+              <w:rPr>
+                <w:sz w:val="20"/>
+                <w:szCs w:val="20"/>
+              </w:rPr>
+              <w:t>No</w:t>
+            </w:r>
+          </w:p>
+        </w:tc>
+        <w:tc>
+          <w:tcPr>
+            <w:tcW w:w="1292" w:type="dxa"/>
+          </w:tcPr>
+          <w:p>
+            <w:pPr>
+              <w:jc w:val="center"/>
+              <w:rPr>
+                <w:sz w:val="20"/>
+                <w:szCs w:val="20"/>
+              </w:rPr>
+            </w:pPr>
+            <w:r>
+              <w:rPr>
+                <w:sz w:val="20"/>
+                <w:szCs w:val="20"/>
+              </w:rPr>
+              <w:t>Si</w:t>
+            </w:r>
+          </w:p>
+        </w:tc>
+      </w:tr>
+    </w:tbl>
+    <w:p>
+      <w:pPr>
+        <w:rPr>
+          <w:b/>
+          <w:bCs/>
+          <w:sz w:val="36"/>
+          <w:szCs w:val="36"/>
+        </w:rPr>
+      </w:pPr>
+    </w:p>
+    <w:p>
+      <w:pPr>
+        <w:rPr>
+          <w:b/>
+          <w:bCs/>
+          <w:sz w:val="36"/>
+          <w:szCs w:val="36"/>
+        </w:rPr>
+      </w:pPr>
+    </w:p>
+    <w:p>
+      <w:pPr>
+        <w:rPr>
+          <w:b/>
+          <w:bCs/>
+          <w:sz w:val="36"/>
+          <w:szCs w:val="36"/>
+        </w:rPr>
+      </w:pPr>
+    </w:p>
+    <w:tbl>
+      <w:tblPr>
+        <w:tblStyle w:val="Tablaconcuadrcula"/>
+        <w:tblpPr w:leftFromText="141" w:rightFromText="141" w:vertAnchor="page" w:horzAnchor="margin" w:tblpY="13231"/>
+        <w:tblW w:w="0" w:type="auto"/>
+        <w:tblLook w:val="04A0" w:firstRow="1" w:lastRow="0" w:firstColumn="1" w:lastColumn="0" w:noHBand="0" w:noVBand="1"/>
+      </w:tblPr>
+      <w:tblGrid>
+        <w:gridCol w:w="1259"/>
+        <w:gridCol w:w="1316"/>
+        <w:gridCol w:w="1320"/>
+        <w:gridCol w:w="1179"/>
+        <w:gridCol w:w="1208"/>
+        <w:gridCol w:w="1292"/>
+      </w:tblGrid>
+      <w:tr>
+        <w:tc>
+          <w:tcPr>
+            <w:tcW w:w="7574" w:type="dxa"/>
+            <w:gridSpan w:val="6"/>
+          </w:tcPr>
+          <w:p>
+            <w:pPr>
+              <w:jc w:val="center"/>
+              <w:rPr>
+                <w:sz w:val="20"/>
+                <w:szCs w:val="20"/>
+              </w:rPr>
+            </w:pPr>
+            <w:r>
+              <w:rPr>
+                <w:sz w:val="20"/>
+                <w:szCs w:val="20"/>
+              </w:rPr>
+              <w:t xml:space="preserve">Entidad: </w:t>
+            </w:r>
+            <w:r>
+              <w:rPr>
+                <w:sz w:val="20"/>
+                <w:szCs w:val="20"/>
+              </w:rPr>
+              <w:t>Presencial</w:t>
+            </w:r>
+          </w:p>
+        </w:tc>
+      </w:tr>
+      <w:tr>
+        <w:tc>
+          <w:tcPr>
+            <w:tcW w:w="1259" w:type="dxa"/>
+          </w:tcPr>
+          <w:p>
+            <w:pPr>
+              <w:rPr>
+                <w:sz w:val="20"/>
+                <w:szCs w:val="20"/>
+              </w:rPr>
+            </w:pPr>
+            <w:r>
+              <w:rPr>
+                <w:sz w:val="20"/>
+                <w:szCs w:val="20"/>
+              </w:rPr>
+              <w:t>Atributo:</w:t>
+            </w:r>
+          </w:p>
+        </w:tc>
+        <w:tc>
+          <w:tcPr>
+            <w:tcW w:w="1316" w:type="dxa"/>
+          </w:tcPr>
+          <w:p>
+            <w:pPr>
+              <w:rPr>
+                <w:sz w:val="20"/>
+                <w:szCs w:val="20"/>
+              </w:rPr>
+            </w:pPr>
+            <w:r>
+              <w:rPr>
+                <w:sz w:val="20"/>
+                <w:szCs w:val="20"/>
+              </w:rPr>
+              <w:t>Descripción:</w:t>
+            </w:r>
+          </w:p>
+        </w:tc>
+        <w:tc>
+          <w:tcPr>
+            <w:tcW w:w="1320" w:type="dxa"/>
+          </w:tcPr>
+          <w:p>
+            <w:pPr>
+              <w:rPr>
+                <w:sz w:val="20"/>
+                <w:szCs w:val="20"/>
+              </w:rPr>
+            </w:pPr>
+            <w:r>
+              <w:rPr>
+                <w:sz w:val="20"/>
+                <w:szCs w:val="20"/>
+              </w:rPr>
+              <w:t>Dominio:</w:t>
+            </w:r>
+          </w:p>
+        </w:tc>
+        <w:tc>
+          <w:tcPr>
+            <w:tcW w:w="1179" w:type="dxa"/>
+          </w:tcPr>
+          <w:p>
+            <w:pPr>
+              <w:rPr>
+                <w:sz w:val="20"/>
+                <w:szCs w:val="20"/>
+              </w:rPr>
+            </w:pPr>
+            <w:r>
+              <w:rPr>
+                <w:sz w:val="20"/>
+                <w:szCs w:val="20"/>
+              </w:rPr>
+              <w:t>Tipo:</w:t>
+            </w:r>
+          </w:p>
+        </w:tc>
+        <w:tc>
+          <w:tcPr>
+            <w:tcW w:w="1208" w:type="dxa"/>
+          </w:tcPr>
+          <w:p>
+            <w:pPr>
+              <w:rPr>
+                <w:sz w:val="20"/>
+                <w:szCs w:val="20"/>
+              </w:rPr>
+            </w:pPr>
+            <w:proofErr w:type="gramStart"/>
+            <w:r>
+              <w:rPr>
+                <w:sz w:val="20"/>
+                <w:szCs w:val="20"/>
+              </w:rPr>
+              <w:t>Opcional?</w:t>
+            </w:r>
+            <w:proofErr w:type="gramEnd"/>
+          </w:p>
+        </w:tc>
+        <w:tc>
+          <w:tcPr>
+            <w:tcW w:w="1292" w:type="dxa"/>
+          </w:tcPr>
+          <w:p>
+            <w:pPr>
+              <w:rPr>
+                <w:sz w:val="20"/>
+                <w:szCs w:val="20"/>
+              </w:rPr>
+            </w:pPr>
+            <w:proofErr w:type="spellStart"/>
+            <w:r>
+              <w:rPr>
+                <w:sz w:val="20"/>
+                <w:szCs w:val="20"/>
+              </w:rPr>
+              <w:t>Univaluado</w:t>
+            </w:r>
+            <w:proofErr w:type="spellEnd"/>
+            <w:r>
+              <w:rPr>
+                <w:sz w:val="20"/>
+                <w:szCs w:val="20"/>
+              </w:rPr>
+              <w:t>?</w:t>
+            </w:r>
+          </w:p>
+        </w:tc>
+      </w:tr>
+      <w:tr>
+        <w:tc>
+          <w:tcPr>
+            <w:tcW w:w="1259" w:type="dxa"/>
+          </w:tcPr>
+          <w:p>
+            <w:pPr>
+              <w:jc w:val="center"/>
+              <w:rPr>
+                <w:sz w:val="20"/>
+                <w:szCs w:val="20"/>
+              </w:rPr>
+            </w:pPr>
+            <w:r>
+              <w:rPr>
+                <w:sz w:val="20"/>
+                <w:szCs w:val="20"/>
+              </w:rPr>
+              <w:t>ID</w:t>
+            </w:r>
+          </w:p>
+        </w:tc>
+        <w:tc>
+          <w:tcPr>
+            <w:tcW w:w="1316" w:type="dxa"/>
+          </w:tcPr>
+          <w:p>
+            <w:pPr>
+              <w:jc w:val="center"/>
+              <w:rPr>
+                <w:sz w:val="20"/>
+                <w:szCs w:val="20"/>
+              </w:rPr>
+            </w:pPr>
+            <w:r>
+              <w:rPr>
+                <w:sz w:val="20"/>
+                <w:szCs w:val="20"/>
+              </w:rPr>
+              <w:t>Identificador de la ubicación</w:t>
+            </w:r>
+          </w:p>
+        </w:tc>
+        <w:tc>
+          <w:tcPr>
+            <w:tcW w:w="1320" w:type="dxa"/>
+          </w:tcPr>
+          <w:p>
+            <w:pPr>
+              <w:jc w:val="center"/>
+              <w:rPr>
+                <w:sz w:val="20"/>
+                <w:szCs w:val="20"/>
+              </w:rPr>
+            </w:pPr>
+            <w:r>
+              <w:rPr>
+                <w:sz w:val="20"/>
+                <w:szCs w:val="20"/>
+              </w:rPr>
+              <w:t>INT</w:t>
+            </w:r>
+          </w:p>
+        </w:tc>
+        <w:tc>
+          <w:tcPr>
+            <w:tcW w:w="1179" w:type="dxa"/>
+          </w:tcPr>
+          <w:p>
+            <w:pPr>
+              <w:jc w:val="center"/>
+              <w:rPr>
+                <w:sz w:val="20"/>
+                <w:szCs w:val="20"/>
+              </w:rPr>
+            </w:pPr>
+            <w:proofErr w:type="spellStart"/>
+            <w:r>
+              <w:rPr>
+                <w:sz w:val="20"/>
+                <w:szCs w:val="20"/>
+              </w:rPr>
+              <w:t>Num</w:t>
+            </w:r>
+            <w:proofErr w:type="spellEnd"/>
+          </w:p>
+        </w:tc>
+        <w:tc>
+          <w:tcPr>
+            <w:tcW w:w="1208" w:type="dxa"/>
+          </w:tcPr>
+          <w:p>
+            <w:pPr>
+              <w:jc w:val="center"/>
+              <w:rPr>
+                <w:sz w:val="20"/>
+                <w:szCs w:val="20"/>
+              </w:rPr>
+            </w:pPr>
+            <w:r>
+              <w:rPr>
+                <w:sz w:val="20"/>
+                <w:szCs w:val="20"/>
+              </w:rPr>
+              <w:t>No</w:t>
+            </w:r>
+          </w:p>
+        </w:tc>
+        <w:tc>
+          <w:tcPr>
+            <w:tcW w:w="1292" w:type="dxa"/>
+          </w:tcPr>
+          <w:p>
+            <w:pPr>
+              <w:jc w:val="center"/>
+              <w:rPr>
+                <w:sz w:val="20"/>
+                <w:szCs w:val="20"/>
+              </w:rPr>
+            </w:pPr>
+            <w:r>
+              <w:rPr>
+                <w:sz w:val="20"/>
+                <w:szCs w:val="20"/>
+              </w:rPr>
+              <w:t>Si</w:t>
+            </w:r>
+          </w:p>
+        </w:tc>
+      </w:tr>
+      <w:tr>
+        <w:tc>
+          <w:tcPr>
+            <w:tcW w:w="1259" w:type="dxa"/>
+          </w:tcPr>
+          <w:p>
+            <w:pPr>
+              <w:jc w:val="center"/>
+              <w:rPr>
+                <w:sz w:val="20"/>
+                <w:szCs w:val="20"/>
+              </w:rPr>
+            </w:pPr>
+            <w:r>
+              <w:rPr>
+                <w:sz w:val="20"/>
+                <w:szCs w:val="20"/>
+              </w:rPr>
               <w:t>Dirección</w:t>
             </w:r>
           </w:p>
@@ -5948,21 +6101,7 @@
                 <w:sz w:val="20"/>
                 <w:szCs w:val="20"/>
               </w:rPr>
-              <w:t>Dirección</w:t>
-            </w:r>
-            <w:r>
-              <w:rPr>
-                <w:sz w:val="20"/>
-                <w:szCs w:val="20"/>
-              </w:rPr>
-              <w:t xml:space="preserve"> </w:t>
-            </w:r>
-            <w:r>
-              <w:rPr>
-                <w:sz w:val="20"/>
-                <w:szCs w:val="20"/>
-              </w:rPr>
-              <w:t xml:space="preserve"> al</w:t>
+              <w:t>Dirección  al</w:t>
             </w:r>
             <w:proofErr w:type="gramEnd"/>
             <w:r>
@@ -6811,6 +6950,7 @@
   <w:style w:type="character" w:default="1" w:styleId="Fuentedeprrafopredeter">
     <w:name w:val="Default Paragraph Font"/>
     <w:uiPriority w:val="1"/>
+    <w:semiHidden/>
     <w:unhideWhenUsed/>
   </w:style>
   <w:style w:type="table" w:default="1" w:styleId="Tablanormal">

</xml_diff>